<commit_message>
Add some new modules
</commit_message>
<xml_diff>
--- a/Resources ( Web,Java,C_C++, Database )/Web development/Advanced Front-End/Bootstrap/The Net Ninja Series/README.docx
+++ b/Resources ( Web,Java,C_C++, Database )/Web development/Advanced Front-End/Bootstrap/The Net Ninja Series/README.docx
@@ -135,16 +135,14 @@
         </w:rPr>
         <w:t xml:space="preserve">b. Attach link to </w:t>
       </w:r>
-      <w:proofErr w:type="spellStart"/>
-      <w:r>
-        <w:rPr>
-          <w:rFonts w:ascii="Georgia" w:hAnsi="Georgia"/>
-          <w:sz w:val="24"/>
-          <w:szCs w:val="24"/>
-        </w:rPr>
-        <w:t>previuos</w:t>
-      </w:r>
-      <w:proofErr w:type="spellEnd"/>
+      <w:r>
+        <w:rPr>
+          <w:rFonts w:ascii="Georgia" w:hAnsi="Georgia"/>
+          <w:sz w:val="24"/>
+          <w:szCs w:val="24"/>
+        </w:rPr>
+        <w:t>previous</w:t>
+      </w:r>
       <w:r>
         <w:rPr>
           <w:rFonts w:ascii="Georgia" w:hAnsi="Georgia"/>
@@ -168,9 +166,19 @@
           <w:sz w:val="24"/>
           <w:szCs w:val="24"/>
         </w:rPr>
-        <w:t>- Go here: https://getbootstrap.com/docs/4.4/getting-started/download/</w:t>
-      </w:r>
-    </w:p>
+        <w:t xml:space="preserve">- Go here: </w:t>
+      </w:r>
+      <w:bookmarkStart w:id="0" w:name="_GoBack"/>
+      <w:r>
+        <w:rPr>
+          <w:rFonts w:ascii="Georgia" w:hAnsi="Georgia"/>
+          <w:sz w:val="24"/>
+          <w:szCs w:val="24"/>
+        </w:rPr>
+        <w:t>https://getbootstrap.com/docs/4.4/getting-started/download/</w:t>
+      </w:r>
+    </w:p>
+    <w:bookmarkEnd w:id="0"/>
     <w:p>
       <w:pPr>
         <w:rPr>
@@ -870,8 +878,6 @@
         </w:rPr>
         <w:t>- Tooltips</w:t>
       </w:r>
-      <w:bookmarkStart w:id="0" w:name="_GoBack"/>
-      <w:bookmarkEnd w:id="0"/>
     </w:p>
     <w:sectPr>
       <w:pgSz w:w="12240" w:h="15840"/>

</xml_diff>